<commit_message>
Fix letter springboard .docx
</commit_message>
<xml_diff>
--- a/springboard-letter.docx
+++ b/springboard-letter.docx
@@ -16,19 +16,7 @@
         <w:rPr>
           <w:b/>
         </w:rPr>
-        <w:t>{{{brand}}}</w:t>
-      </w:r>
-      <w:r>
-        <w:rPr>
-          <w:b/>
-        </w:rPr>
-        <w:t xml:space="preserve"> Nondisclosure Agreement </w:t>
-      </w:r>
-      <w:r>
-        <w:rPr>
-          <w:b/>
-        </w:rPr>
-        <w:t>{{{version}}}</w:t>
+        <w:t>{{{brand}}} Nondisclosure Agreement {{{version}}}</w:t>
       </w:r>
     </w:p>
     <w:p>
@@ -49,31 +37,7 @@
         <w:rPr>
           <w:b/>
         </w:rPr>
-        <w:t xml:space="preserve">The </w:t>
-      </w:r>
-      <w:r>
-        <w:rPr>
-          <w:b/>
-        </w:rPr>
-        <w:t>{{{brand}}}</w:t>
-      </w:r>
-      <w:r>
-        <w:rPr>
-          <w:b/>
-        </w:rPr>
-        <w:t xml:space="preserve"> NDA </w:t>
-      </w:r>
-      <w:r>
-        <w:rPr>
-          <w:b/>
-        </w:rPr>
-        <w:t>{{{version}}}</w:t>
-      </w:r>
-      <w:r>
-        <w:rPr>
-          <w:b/>
-        </w:rPr>
-        <w:t xml:space="preserve"> </w:t>
+        <w:t xml:space="preserve">The {{{brand}}} NDA {{{version}}} </w:t>
       </w:r>
       <w:r>
         <w:rPr/>
@@ -87,21 +51,11 @@
           </w:rPr>
           <w:t>https://</w:t>
         </w:r>
-        <w:bookmarkEnd w:id="0"/>
-        <w:r>
-          <w:rPr>
-            <w:rStyle w:val="InternetLink"/>
-          </w:rPr>
-          <w:t>{</w:t>
-        </w:r>
       </w:hyperlink>
-      <w:r>
-        <w:rPr/>
-        <w:t>{{domain}}}</w:t>
-      </w:r>
-      <w:r>
-        <w:rPr/>
-        <w:t>, substituting this page for the “standard form certificate” those terms refer to:</w:t>
+      <w:bookmarkEnd w:id="0"/>
+      <w:r>
+        <w:rPr/>
+        <w:t>{{{domain}}}, substituting this page for the “standard form certificate” those terms refer to:</w:t>
       </w:r>
     </w:p>
     <w:p>
@@ -296,7 +250,7 @@
     <w:qFormat/>
     <w:pPr>
       <w:widowControl/>
-      <w:overflowPunct w:val="false"/>
+      <w:overflowPunct w:val="true"/>
       <w:bidi w:val="0"/>
       <w:spacing w:lineRule="auto" w:line="240" w:before="119" w:after="119"/>
       <w:jc w:val="both"/>
@@ -414,6 +368,11 @@
   </w:style>
   <w:style w:type="character" w:styleId="ListLabel3">
     <w:name w:val="ListLabel 3"/>
+    <w:qFormat/>
+    <w:rPr/>
+  </w:style>
+  <w:style w:type="character" w:styleId="ListLabel4">
+    <w:name w:val="ListLabel 4"/>
     <w:qFormat/>
     <w:rPr/>
   </w:style>
@@ -497,7 +456,7 @@
     <w:qFormat/>
     <w:pPr>
       <w:widowControl/>
-      <w:overflowPunct w:val="false"/>
+      <w:overflowPunct w:val="true"/>
       <w:bidi w:val="0"/>
       <w:ind w:left="720" w:right="0" w:hanging="431"/>
       <w:jc w:val="left"/>
@@ -516,7 +475,7 @@
     <w:qFormat/>
     <w:pPr>
       <w:widowControl w:val="false"/>
-      <w:overflowPunct w:val="false"/>
+      <w:overflowPunct w:val="true"/>
       <w:bidi w:val="0"/>
       <w:spacing w:before="0" w:after="120"/>
       <w:ind w:left="1440" w:right="1440" w:hanging="0"/>
@@ -536,7 +495,7 @@
     <w:qFormat/>
     <w:pPr>
       <w:widowControl/>
-      <w:overflowPunct w:val="false"/>
+      <w:overflowPunct w:val="true"/>
       <w:bidi w:val="0"/>
       <w:ind w:left="720" w:right="0" w:hanging="431"/>
       <w:jc w:val="left"/>
@@ -555,7 +514,7 @@
     <w:qFormat/>
     <w:pPr>
       <w:widowControl/>
-      <w:overflowPunct w:val="false"/>
+      <w:overflowPunct w:val="true"/>
       <w:bidi w:val="0"/>
       <w:ind w:left="720" w:right="0" w:hanging="431"/>
       <w:jc w:val="left"/>
@@ -578,7 +537,7 @@
         <w:tab w:val="clear" w:pos="720"/>
         <w:tab w:val="left" w:pos="1584" w:leader="none"/>
       </w:tabs>
-      <w:overflowPunct w:val="false"/>
+      <w:overflowPunct w:val="true"/>
       <w:bidi w:val="0"/>
       <w:jc w:val="left"/>
     </w:pPr>
@@ -628,7 +587,7 @@
     <w:qFormat/>
     <w:pPr>
       <w:widowControl w:val="false"/>
-      <w:overflowPunct w:val="false"/>
+      <w:overflowPunct w:val="true"/>
       <w:bidi w:val="0"/>
       <w:spacing w:before="240" w:after="120"/>
       <w:jc w:val="center"/>
@@ -648,7 +607,7 @@
     <w:qFormat/>
     <w:pPr>
       <w:widowControl/>
-      <w:overflowPunct w:val="false"/>
+      <w:overflowPunct w:val="true"/>
       <w:bidi w:val="0"/>
       <w:ind w:left="720" w:right="0" w:hanging="431"/>
       <w:jc w:val="left"/>
@@ -667,7 +626,7 @@
     <w:qFormat/>
     <w:pPr>
       <w:widowControl/>
-      <w:overflowPunct w:val="false"/>
+      <w:overflowPunct w:val="true"/>
       <w:bidi w:val="0"/>
       <w:ind w:left="720" w:right="0" w:hanging="431"/>
       <w:jc w:val="left"/>
@@ -743,7 +702,7 @@
     <w:qFormat/>
     <w:pPr>
       <w:widowControl/>
-      <w:overflowPunct w:val="false"/>
+      <w:overflowPunct w:val="true"/>
       <w:bidi w:val="0"/>
       <w:ind w:left="720" w:right="0" w:hanging="431"/>
       <w:jc w:val="left"/>
@@ -781,7 +740,7 @@
     <w:qFormat/>
     <w:pPr>
       <w:widowControl/>
-      <w:overflowPunct w:val="false"/>
+      <w:overflowPunct w:val="true"/>
       <w:bidi w:val="0"/>
       <w:ind w:left="720" w:right="0" w:hanging="431"/>
       <w:jc w:val="left"/>
@@ -800,7 +759,7 @@
     <w:qFormat/>
     <w:pPr>
       <w:widowControl/>
-      <w:overflowPunct w:val="false"/>
+      <w:overflowPunct w:val="true"/>
       <w:bidi w:val="0"/>
       <w:ind w:left="720" w:right="0" w:hanging="431"/>
       <w:jc w:val="left"/>
@@ -819,7 +778,7 @@
     <w:qFormat/>
     <w:pPr>
       <w:widowControl w:val="false"/>
-      <w:overflowPunct w:val="false"/>
+      <w:overflowPunct w:val="true"/>
       <w:bidi w:val="0"/>
       <w:ind w:left="720" w:right="0" w:hanging="431"/>
       <w:jc w:val="left"/>
@@ -883,7 +842,7 @@
     <w:qFormat/>
     <w:pPr>
       <w:widowControl/>
-      <w:overflowPunct w:val="false"/>
+      <w:overflowPunct w:val="true"/>
       <w:bidi w:val="0"/>
       <w:ind w:left="720" w:right="0" w:hanging="431"/>
       <w:jc w:val="left"/>
@@ -902,7 +861,7 @@
     <w:qFormat/>
     <w:pPr>
       <w:widowControl w:val="false"/>
-      <w:overflowPunct w:val="false"/>
+      <w:overflowPunct w:val="true"/>
       <w:bidi w:val="0"/>
       <w:jc w:val="left"/>
     </w:pPr>
@@ -924,7 +883,7 @@
         <w:tab w:val="clear" w:pos="720"/>
         <w:tab w:val="left" w:pos="1584" w:leader="none"/>
       </w:tabs>
-      <w:overflowPunct w:val="false"/>
+      <w:overflowPunct w:val="true"/>
       <w:bidi w:val="0"/>
       <w:jc w:val="left"/>
     </w:pPr>
@@ -942,7 +901,7 @@
     <w:qFormat/>
     <w:pPr>
       <w:widowControl/>
-      <w:overflowPunct w:val="false"/>
+      <w:overflowPunct w:val="true"/>
       <w:bidi w:val="0"/>
       <w:ind w:left="720" w:right="0" w:hanging="431"/>
       <w:jc w:val="left"/>
@@ -961,7 +920,7 @@
     <w:qFormat/>
     <w:pPr>
       <w:widowControl/>
-      <w:overflowPunct w:val="false"/>
+      <w:overflowPunct w:val="true"/>
       <w:bidi w:val="0"/>
       <w:ind w:left="720" w:right="0" w:hanging="431"/>
       <w:jc w:val="left"/>
@@ -980,7 +939,7 @@
     <w:qFormat/>
     <w:pPr>
       <w:widowControl/>
-      <w:overflowPunct w:val="false"/>
+      <w:overflowPunct w:val="true"/>
       <w:bidi w:val="0"/>
       <w:ind w:left="720" w:right="0" w:hanging="431"/>
       <w:jc w:val="left"/>
@@ -999,7 +958,7 @@
     <w:qFormat/>
     <w:pPr>
       <w:widowControl/>
-      <w:overflowPunct w:val="false"/>
+      <w:overflowPunct w:val="true"/>
       <w:bidi w:val="0"/>
       <w:ind w:left="720" w:right="0" w:hanging="431"/>
       <w:jc w:val="left"/>

</xml_diff>